<commit_message>
Add index.html for GitHub Pages in docs 2
</commit_message>
<xml_diff>
--- a/dist/report.docx
+++ b/dist/report.docx
@@ -5,6 +5,1545 @@
     <w:p>
       <w:pPr>
         <w:pStyle w:val="Title"/>
+      </w:pPr>
+      <w:r>
+        <w:rPr/>
+        <w:t>Звіт до Лабораторної роботи </w:t>
+      </w:r>
+      <w:r>
+        <w:rPr>
+          <w:spacing w:val="-5"/>
+        </w:rPr>
+        <w:t>№3</w:t>
+      </w:r>
+    </w:p>
+    <w:p>
+      <w:pPr>
+        <w:pStyle w:val="BodyText"/>
+        <w:spacing w:before="403"/>
+        <w:ind w:left="19"/>
+      </w:pPr>
+      <w:r>
+        <w:rPr>
+          <w:b/>
+        </w:rPr>
+        <w:t>Тема:</w:t>
+      </w:r>
+      <w:r>
+        <w:rPr>
+          <w:b/>
+          <w:spacing w:val="-5"/>
+        </w:rPr>
+        <w:t> </w:t>
+      </w:r>
+      <w:r>
+        <w:rPr/>
+        <w:t>Markdown</w:t>
+      </w:r>
+      <w:r>
+        <w:rPr>
+          <w:spacing w:val="-4"/>
+        </w:rPr>
+        <w:t> </w:t>
+      </w:r>
+      <w:r>
+        <w:rPr/>
+        <w:t>та</w:t>
+      </w:r>
+      <w:r>
+        <w:rPr>
+          <w:spacing w:val="-3"/>
+        </w:rPr>
+        <w:t> </w:t>
+      </w:r>
+      <w:r>
+        <w:rPr/>
+        <w:t>публікація</w:t>
+      </w:r>
+      <w:r>
+        <w:rPr>
+          <w:spacing w:val="-4"/>
+        </w:rPr>
+        <w:t> </w:t>
+      </w:r>
+      <w:r>
+        <w:rPr/>
+        <w:t>на</w:t>
+      </w:r>
+      <w:r>
+        <w:rPr>
+          <w:spacing w:val="-3"/>
+        </w:rPr>
+        <w:t> </w:t>
+      </w:r>
+      <w:r>
+        <w:rPr>
+          <w:spacing w:val="-2"/>
+        </w:rPr>
+        <w:t>GitHub.</w:t>
+      </w:r>
+    </w:p>
+    <w:p>
+      <w:pPr>
+        <w:pStyle w:val="Heading1"/>
+        <w:numPr>
+          <w:ilvl w:val="0"/>
+          <w:numId w:val="1"/>
+        </w:numPr>
+        <w:tabs>
+          <w:tab w:pos="343" w:val="left" w:leader="none"/>
+        </w:tabs>
+        <w:spacing w:line="240" w:lineRule="auto" w:before="273" w:after="0"/>
+        <w:ind w:left="343" w:right="0" w:hanging="324"/>
+        <w:jc w:val="left"/>
+      </w:pPr>
+      <w:r>
+        <w:rPr/>
+        <w:t>Короткий</w:t>
+      </w:r>
+      <w:r>
+        <w:rPr>
+          <w:spacing w:val="14"/>
+        </w:rPr>
+        <w:t> </w:t>
+      </w:r>
+      <w:r>
+        <w:rPr>
+          <w:spacing w:val="-4"/>
+        </w:rPr>
+        <w:t>опис</w:t>
+      </w:r>
+    </w:p>
+    <w:p>
+      <w:pPr>
+        <w:pStyle w:val="BodyText"/>
+        <w:spacing w:line="283" w:lineRule="auto" w:before="221"/>
+        <w:ind w:left="19"/>
+      </w:pPr>
+      <w:r>
+        <w:rPr/>
+        <w:t>У цій лабораторній роботі я досліджую можливості мови розмітки Markdown для створення структурованої</w:t>
+      </w:r>
+      <w:r>
+        <w:rPr>
+          <w:spacing w:val="-4"/>
+        </w:rPr>
+        <w:t> </w:t>
+      </w:r>
+      <w:r>
+        <w:rPr/>
+        <w:t>технічної</w:t>
+      </w:r>
+      <w:r>
+        <w:rPr>
+          <w:spacing w:val="-4"/>
+        </w:rPr>
+        <w:t> </w:t>
+      </w:r>
+      <w:r>
+        <w:rPr/>
+        <w:t>документації.</w:t>
+      </w:r>
+      <w:r>
+        <w:rPr>
+          <w:spacing w:val="-4"/>
+        </w:rPr>
+        <w:t> </w:t>
+      </w:r>
+      <w:r>
+        <w:rPr/>
+        <w:t>Основна</w:t>
+      </w:r>
+      <w:r>
+        <w:rPr>
+          <w:spacing w:val="-4"/>
+        </w:rPr>
+        <w:t> </w:t>
+      </w:r>
+      <w:r>
+        <w:rPr/>
+        <w:t>мета</w:t>
+      </w:r>
+      <w:r>
+        <w:rPr>
+          <w:spacing w:val="-4"/>
+        </w:rPr>
+        <w:t> </w:t>
+      </w:r>
+      <w:r>
+        <w:rPr/>
+        <w:t>—</w:t>
+      </w:r>
+      <w:r>
+        <w:rPr>
+          <w:spacing w:val="-4"/>
+        </w:rPr>
+        <w:t> </w:t>
+      </w:r>
+      <w:r>
+        <w:rPr/>
+        <w:t>навчитися</w:t>
+      </w:r>
+      <w:r>
+        <w:rPr>
+          <w:spacing w:val="-4"/>
+        </w:rPr>
+        <w:t> </w:t>
+      </w:r>
+      <w:r>
+        <w:rPr/>
+        <w:t>інтегрувати</w:t>
+      </w:r>
+      <w:r>
+        <w:rPr>
+          <w:spacing w:val="-4"/>
+        </w:rPr>
+        <w:t> </w:t>
+      </w:r>
+      <w:r>
+        <w:rPr/>
+        <w:t>математичні</w:t>
+      </w:r>
+      <w:r>
+        <w:rPr>
+          <w:spacing w:val="-4"/>
+        </w:rPr>
+        <w:t> </w:t>
+      </w:r>
+      <w:r>
+        <w:rPr/>
+        <w:t>формули, динамічні діаграми та таблиці в один документ. Також в роботі розглядається процес конвертації</w:t>
+      </w:r>
+    </w:p>
+    <w:p>
+      <w:pPr>
+        <w:pStyle w:val="BodyText"/>
+        <w:spacing w:before="1"/>
+        <w:ind w:left="19"/>
+      </w:pPr>
+      <w:r>
+        <w:rPr/>
+        <w:t>Markdown-файлів</w:t>
+      </w:r>
+      <w:r>
+        <w:rPr>
+          <w:spacing w:val="-2"/>
+        </w:rPr>
+        <w:t> </w:t>
+      </w:r>
+      <w:r>
+        <w:rPr/>
+        <w:t>у формати PDF, HTML та DOCX за допомогою утиліти </w:t>
+      </w:r>
+      <w:r>
+        <w:rPr>
+          <w:spacing w:val="-2"/>
+        </w:rPr>
+        <w:t>Pandoc.</w:t>
+      </w:r>
+    </w:p>
+    <w:p>
+      <w:pPr>
+        <w:pStyle w:val="Heading1"/>
+        <w:numPr>
+          <w:ilvl w:val="0"/>
+          <w:numId w:val="1"/>
+        </w:numPr>
+        <w:tabs>
+          <w:tab w:pos="343" w:val="left" w:leader="none"/>
+        </w:tabs>
+        <w:spacing w:line="240" w:lineRule="auto" w:before="273" w:after="0"/>
+        <w:ind w:left="343" w:right="0" w:hanging="324"/>
+        <w:jc w:val="left"/>
+      </w:pPr>
+      <w:r>
+        <w:rPr/>
+        <w:t>Список</w:t>
+      </w:r>
+      <w:r>
+        <w:rPr>
+          <w:spacing w:val="14"/>
+        </w:rPr>
+        <w:t> </w:t>
+      </w:r>
+      <w:r>
+        <w:rPr/>
+        <w:t>улюблених</w:t>
+      </w:r>
+      <w:r>
+        <w:rPr>
+          <w:spacing w:val="14"/>
+        </w:rPr>
+        <w:t> </w:t>
+      </w:r>
+      <w:r>
+        <w:rPr>
+          <w:spacing w:val="-4"/>
+        </w:rPr>
+        <w:t>книг</w:t>
+      </w:r>
+    </w:p>
+    <w:p>
+      <w:pPr>
+        <w:pStyle w:val="BodyText"/>
+        <w:spacing w:before="220"/>
+        <w:ind w:left="19"/>
+      </w:pPr>
+      <w:r>
+        <w:rPr/>
+        <w:t>Ось перелік 5 книг, які справили на мене найбільше </w:t>
+      </w:r>
+      <w:r>
+        <w:rPr>
+          <w:spacing w:val="-2"/>
+        </w:rPr>
+        <w:t>враження:</w:t>
+      </w:r>
+    </w:p>
+    <w:p>
+      <w:pPr>
+        <w:pStyle w:val="ListParagraph"/>
+        <w:numPr>
+          <w:ilvl w:val="1"/>
+          <w:numId w:val="1"/>
+        </w:numPr>
+        <w:tabs>
+          <w:tab w:pos="619" w:val="left" w:leader="none"/>
+        </w:tabs>
+        <w:spacing w:line="240" w:lineRule="auto" w:before="261" w:after="0"/>
+        <w:ind w:left="619" w:right="0" w:hanging="216"/>
+        <w:jc w:val="left"/>
+        <w:rPr>
+          <w:sz w:val="21"/>
+        </w:rPr>
+      </w:pPr>
+      <w:r>
+        <w:rPr>
+          <w:b/>
+          <w:sz w:val="21"/>
+        </w:rPr>
+        <w:t>"1984"</w:t>
+      </w:r>
+      <w:r>
+        <w:rPr>
+          <w:b/>
+          <w:spacing w:val="-1"/>
+          <w:sz w:val="21"/>
+        </w:rPr>
+        <w:t> </w:t>
+      </w:r>
+      <w:r>
+        <w:rPr>
+          <w:sz w:val="21"/>
+        </w:rPr>
+        <w:t>— Джордж </w:t>
+      </w:r>
+      <w:r>
+        <w:rPr>
+          <w:spacing w:val="-2"/>
+          <w:sz w:val="21"/>
+        </w:rPr>
+        <w:t>Орвелл</w:t>
+      </w:r>
+    </w:p>
+    <w:p>
+      <w:pPr>
+        <w:pStyle w:val="ListParagraph"/>
+        <w:numPr>
+          <w:ilvl w:val="1"/>
+          <w:numId w:val="1"/>
+        </w:numPr>
+        <w:tabs>
+          <w:tab w:pos="619" w:val="left" w:leader="none"/>
+        </w:tabs>
+        <w:spacing w:line="240" w:lineRule="auto" w:before="51" w:after="0"/>
+        <w:ind w:left="619" w:right="0" w:hanging="216"/>
+        <w:jc w:val="left"/>
+        <w:rPr>
+          <w:sz w:val="21"/>
+        </w:rPr>
+      </w:pPr>
+      <w:r>
+        <w:rPr>
+          <w:b/>
+          <w:sz w:val="21"/>
+        </w:rPr>
+        <w:t>"Володар</w:t>
+      </w:r>
+      <w:r>
+        <w:rPr>
+          <w:b/>
+          <w:spacing w:val="-1"/>
+          <w:sz w:val="21"/>
+        </w:rPr>
+        <w:t> </w:t>
+      </w:r>
+      <w:r>
+        <w:rPr>
+          <w:b/>
+          <w:sz w:val="21"/>
+        </w:rPr>
+        <w:t>перснів"</w:t>
+      </w:r>
+      <w:r>
+        <w:rPr>
+          <w:b/>
+          <w:spacing w:val="-1"/>
+          <w:sz w:val="21"/>
+        </w:rPr>
+        <w:t> </w:t>
+      </w:r>
+      <w:r>
+        <w:rPr>
+          <w:sz w:val="21"/>
+        </w:rPr>
+        <w:t>— Дж.</w:t>
+      </w:r>
+      <w:r>
+        <w:rPr>
+          <w:spacing w:val="-1"/>
+          <w:sz w:val="21"/>
+        </w:rPr>
+        <w:t> </w:t>
+      </w:r>
+      <w:r>
+        <w:rPr>
+          <w:sz w:val="21"/>
+        </w:rPr>
+        <w:t>Р. Р. </w:t>
+      </w:r>
+      <w:r>
+        <w:rPr>
+          <w:spacing w:val="-2"/>
+          <w:sz w:val="21"/>
+        </w:rPr>
+        <w:t>Толкін</w:t>
+      </w:r>
+    </w:p>
+    <w:p>
+      <w:pPr>
+        <w:pStyle w:val="ListParagraph"/>
+        <w:numPr>
+          <w:ilvl w:val="1"/>
+          <w:numId w:val="1"/>
+        </w:numPr>
+        <w:tabs>
+          <w:tab w:pos="619" w:val="left" w:leader="none"/>
+        </w:tabs>
+        <w:spacing w:line="240" w:lineRule="auto" w:before="50" w:after="0"/>
+        <w:ind w:left="619" w:right="0" w:hanging="216"/>
+        <w:jc w:val="left"/>
+        <w:rPr>
+          <w:sz w:val="21"/>
+        </w:rPr>
+      </w:pPr>
+      <w:r>
+        <w:rPr>
+          <w:b/>
+          <w:sz w:val="21"/>
+        </w:rPr>
+        <w:t>"Чистий</w:t>
+      </w:r>
+      <w:r>
+        <w:rPr>
+          <w:b/>
+          <w:spacing w:val="-1"/>
+          <w:sz w:val="21"/>
+        </w:rPr>
+        <w:t> </w:t>
+      </w:r>
+      <w:r>
+        <w:rPr>
+          <w:b/>
+          <w:sz w:val="21"/>
+        </w:rPr>
+        <w:t>код"</w:t>
+      </w:r>
+      <w:r>
+        <w:rPr>
+          <w:b/>
+          <w:spacing w:val="-2"/>
+          <w:sz w:val="21"/>
+        </w:rPr>
+        <w:t> </w:t>
+      </w:r>
+      <w:r>
+        <w:rPr>
+          <w:b/>
+          <w:sz w:val="21"/>
+        </w:rPr>
+        <w:t>(Clean</w:t>
+      </w:r>
+      <w:r>
+        <w:rPr>
+          <w:b/>
+          <w:spacing w:val="-1"/>
+          <w:sz w:val="21"/>
+        </w:rPr>
+        <w:t> </w:t>
+      </w:r>
+      <w:r>
+        <w:rPr>
+          <w:b/>
+          <w:sz w:val="21"/>
+        </w:rPr>
+        <w:t>Code)</w:t>
+      </w:r>
+      <w:r>
+        <w:rPr>
+          <w:b/>
+          <w:spacing w:val="-1"/>
+          <w:sz w:val="21"/>
+        </w:rPr>
+        <w:t> </w:t>
+      </w:r>
+      <w:r>
+        <w:rPr>
+          <w:sz w:val="21"/>
+        </w:rPr>
+        <w:t>—</w:t>
+      </w:r>
+      <w:r>
+        <w:rPr>
+          <w:spacing w:val="-1"/>
+          <w:sz w:val="21"/>
+        </w:rPr>
+        <w:t> </w:t>
+      </w:r>
+      <w:r>
+        <w:rPr>
+          <w:sz w:val="21"/>
+        </w:rPr>
+        <w:t>Роберт</w:t>
+      </w:r>
+      <w:r>
+        <w:rPr>
+          <w:spacing w:val="-1"/>
+          <w:sz w:val="21"/>
+        </w:rPr>
+        <w:t> </w:t>
+      </w:r>
+      <w:r>
+        <w:rPr>
+          <w:spacing w:val="-2"/>
+          <w:sz w:val="21"/>
+        </w:rPr>
+        <w:t>Мартін</w:t>
+      </w:r>
+    </w:p>
+    <w:p>
+      <w:pPr>
+        <w:pStyle w:val="ListParagraph"/>
+        <w:numPr>
+          <w:ilvl w:val="1"/>
+          <w:numId w:val="1"/>
+        </w:numPr>
+        <w:tabs>
+          <w:tab w:pos="619" w:val="left" w:leader="none"/>
+        </w:tabs>
+        <w:spacing w:line="240" w:lineRule="auto" w:before="51" w:after="0"/>
+        <w:ind w:left="619" w:right="0" w:hanging="216"/>
+        <w:jc w:val="left"/>
+        <w:rPr>
+          <w:sz w:val="21"/>
+        </w:rPr>
+      </w:pPr>
+      <w:r>
+        <w:rPr>
+          <w:b/>
+          <w:sz w:val="21"/>
+        </w:rPr>
+        <w:t>"Дюна"</w:t>
+      </w:r>
+      <w:r>
+        <w:rPr>
+          <w:b/>
+          <w:spacing w:val="-1"/>
+          <w:sz w:val="21"/>
+        </w:rPr>
+        <w:t> </w:t>
+      </w:r>
+      <w:r>
+        <w:rPr>
+          <w:sz w:val="21"/>
+        </w:rPr>
+        <w:t>— Френк </w:t>
+      </w:r>
+      <w:r>
+        <w:rPr>
+          <w:spacing w:val="-2"/>
+          <w:sz w:val="21"/>
+        </w:rPr>
+        <w:t>Герберт</w:t>
+      </w:r>
+    </w:p>
+    <w:p>
+      <w:pPr>
+        <w:pStyle w:val="ListParagraph"/>
+        <w:numPr>
+          <w:ilvl w:val="1"/>
+          <w:numId w:val="1"/>
+        </w:numPr>
+        <w:tabs>
+          <w:tab w:pos="619" w:val="left" w:leader="none"/>
+        </w:tabs>
+        <w:spacing w:line="240" w:lineRule="auto" w:before="51" w:after="0"/>
+        <w:ind w:left="619" w:right="0" w:hanging="216"/>
+        <w:jc w:val="left"/>
+        <w:rPr>
+          <w:sz w:val="21"/>
+        </w:rPr>
+      </w:pPr>
+      <w:r>
+        <w:rPr>
+          <w:b/>
+          <w:sz w:val="21"/>
+        </w:rPr>
+        <w:t>"Гаррі</w:t>
+      </w:r>
+      <w:r>
+        <w:rPr>
+          <w:b/>
+          <w:spacing w:val="-3"/>
+          <w:sz w:val="21"/>
+        </w:rPr>
+        <w:t> </w:t>
+      </w:r>
+      <w:r>
+        <w:rPr>
+          <w:b/>
+          <w:sz w:val="21"/>
+        </w:rPr>
+        <w:t>Поттер</w:t>
+      </w:r>
+      <w:r>
+        <w:rPr>
+          <w:b/>
+          <w:spacing w:val="-3"/>
+          <w:sz w:val="21"/>
+        </w:rPr>
+        <w:t> </w:t>
+      </w:r>
+      <w:r>
+        <w:rPr>
+          <w:b/>
+          <w:sz w:val="21"/>
+        </w:rPr>
+        <w:t>і</w:t>
+      </w:r>
+      <w:r>
+        <w:rPr>
+          <w:b/>
+          <w:spacing w:val="-2"/>
+          <w:sz w:val="21"/>
+        </w:rPr>
+        <w:t> </w:t>
+      </w:r>
+      <w:r>
+        <w:rPr>
+          <w:b/>
+          <w:sz w:val="21"/>
+        </w:rPr>
+        <w:t>в'язень</w:t>
+      </w:r>
+      <w:r>
+        <w:rPr>
+          <w:b/>
+          <w:spacing w:val="-3"/>
+          <w:sz w:val="21"/>
+        </w:rPr>
+        <w:t> </w:t>
+      </w:r>
+      <w:r>
+        <w:rPr>
+          <w:b/>
+          <w:sz w:val="21"/>
+        </w:rPr>
+        <w:t>Азкабану"</w:t>
+      </w:r>
+      <w:r>
+        <w:rPr>
+          <w:b/>
+          <w:spacing w:val="-4"/>
+          <w:sz w:val="21"/>
+        </w:rPr>
+        <w:t> </w:t>
+      </w:r>
+      <w:r>
+        <w:rPr>
+          <w:sz w:val="21"/>
+        </w:rPr>
+        <w:t>—</w:t>
+      </w:r>
+      <w:r>
+        <w:rPr>
+          <w:spacing w:val="-2"/>
+          <w:sz w:val="21"/>
+        </w:rPr>
+        <w:t> </w:t>
+      </w:r>
+      <w:r>
+        <w:rPr>
+          <w:sz w:val="21"/>
+        </w:rPr>
+        <w:t>Дж.</w:t>
+      </w:r>
+      <w:r>
+        <w:rPr>
+          <w:spacing w:val="-3"/>
+          <w:sz w:val="21"/>
+        </w:rPr>
+        <w:t> </w:t>
+      </w:r>
+      <w:r>
+        <w:rPr>
+          <w:sz w:val="21"/>
+        </w:rPr>
+        <w:t>К.</w:t>
+      </w:r>
+      <w:r>
+        <w:rPr>
+          <w:spacing w:val="-2"/>
+          <w:sz w:val="21"/>
+        </w:rPr>
+        <w:t> Роулінг</w:t>
+      </w:r>
+    </w:p>
+    <w:p>
+      <w:pPr>
+        <w:pStyle w:val="Heading1"/>
+        <w:numPr>
+          <w:ilvl w:val="0"/>
+          <w:numId w:val="1"/>
+        </w:numPr>
+        <w:tabs>
+          <w:tab w:pos="343" w:val="left" w:leader="none"/>
+        </w:tabs>
+        <w:spacing w:line="240" w:lineRule="auto" w:before="273" w:after="0"/>
+        <w:ind w:left="343" w:right="0" w:hanging="324"/>
+        <w:jc w:val="left"/>
+      </w:pPr>
+      <w:r>
+        <w:rPr/>
+        <w:t>Математичні</w:t>
+      </w:r>
+      <w:r>
+        <w:rPr>
+          <w:spacing w:val="19"/>
+        </w:rPr>
+        <w:t> </w:t>
+      </w:r>
+      <w:r>
+        <w:rPr>
+          <w:spacing w:val="-2"/>
+        </w:rPr>
+        <w:t>формули</w:t>
+      </w:r>
+    </w:p>
+    <w:p>
+      <w:pPr>
+        <w:pStyle w:val="BodyText"/>
+        <w:spacing w:before="220"/>
+        <w:ind w:left="19"/>
+      </w:pPr>
+      <w:r>
+        <w:rPr/>
+        <w:t>Використання</w:t>
+      </w:r>
+      <w:r>
+        <w:rPr>
+          <w:spacing w:val="-6"/>
+        </w:rPr>
+        <w:t> </w:t>
+      </w:r>
+      <w:r>
+        <w:rPr/>
+        <w:t>LaTeX</w:t>
+      </w:r>
+      <w:r>
+        <w:rPr>
+          <w:spacing w:val="-5"/>
+        </w:rPr>
+        <w:t> </w:t>
+      </w:r>
+      <w:r>
+        <w:rPr/>
+        <w:t>для</w:t>
+      </w:r>
+      <w:r>
+        <w:rPr>
+          <w:spacing w:val="-5"/>
+        </w:rPr>
+        <w:t> </w:t>
+      </w:r>
+      <w:r>
+        <w:rPr/>
+        <w:t>відображення</w:t>
+      </w:r>
+      <w:r>
+        <w:rPr>
+          <w:spacing w:val="-5"/>
+        </w:rPr>
+        <w:t> </w:t>
+      </w:r>
+      <w:r>
+        <w:rPr>
+          <w:spacing w:val="-2"/>
+        </w:rPr>
+        <w:t>формул.</w:t>
+      </w:r>
+    </w:p>
+    <w:p>
+      <w:pPr>
+        <w:spacing w:before="238"/>
+        <w:ind w:left="19" w:right="0" w:firstLine="0"/>
+        <w:jc w:val="left"/>
+        <w:rPr>
+          <w:sz w:val="21"/>
+        </w:rPr>
+      </w:pPr>
+      <w:r>
+        <w:rPr>
+          <w:b/>
+          <w:sz w:val="21"/>
+        </w:rPr>
+        <w:t>Інлайн</w:t>
+      </w:r>
+      <w:r>
+        <w:rPr>
+          <w:b/>
+          <w:spacing w:val="1"/>
+          <w:sz w:val="21"/>
+        </w:rPr>
+        <w:t> </w:t>
+      </w:r>
+      <w:r>
+        <w:rPr>
+          <w:b/>
+          <w:sz w:val="21"/>
+        </w:rPr>
+        <w:t>формула:</w:t>
+      </w:r>
+      <w:r>
+        <w:rPr>
+          <w:b/>
+          <w:spacing w:val="1"/>
+          <w:sz w:val="21"/>
+        </w:rPr>
+        <w:t> </w:t>
+      </w:r>
+      <w:r>
+        <w:rPr>
+          <w:sz w:val="21"/>
+        </w:rPr>
+        <w:t>Енергія</w:t>
+      </w:r>
+      <w:r>
+        <w:rPr>
+          <w:spacing w:val="2"/>
+          <w:sz w:val="21"/>
+        </w:rPr>
+        <w:t> </w:t>
+      </w:r>
+      <w:r>
+        <w:rPr>
+          <w:sz w:val="21"/>
+        </w:rPr>
+        <w:t>обчислюється</w:t>
+      </w:r>
+      <w:r>
+        <w:rPr>
+          <w:spacing w:val="2"/>
+          <w:sz w:val="21"/>
+        </w:rPr>
+        <w:t> </w:t>
+      </w:r>
+      <w:r>
+        <w:rPr>
+          <w:sz w:val="21"/>
+        </w:rPr>
+        <w:t>за</w:t>
+      </w:r>
+      <w:r>
+        <w:rPr>
+          <w:spacing w:val="1"/>
+          <w:sz w:val="21"/>
+        </w:rPr>
+        <w:t> </w:t>
+      </w:r>
+      <w:r>
+        <w:rPr>
+          <w:sz w:val="21"/>
+        </w:rPr>
+        <w:t>відомою</w:t>
+      </w:r>
+      <w:r>
+        <w:rPr>
+          <w:spacing w:val="2"/>
+          <w:sz w:val="21"/>
+        </w:rPr>
+        <w:t> </w:t>
+      </w:r>
+      <w:r>
+        <w:rPr>
+          <w:sz w:val="21"/>
+        </w:rPr>
+        <w:t>формулою</w:t>
+      </w:r>
+      <w:r>
+        <w:rPr>
+          <w:spacing w:val="2"/>
+          <w:sz w:val="21"/>
+        </w:rPr>
+        <w:t> </w:t>
+      </w:r>
+      <w:r>
+        <w:rPr>
+          <w:sz w:val="21"/>
+        </w:rPr>
+        <w:t>Ейнштейна:</w:t>
+      </w:r>
+      <w:r>
+        <w:rPr>
+          <w:spacing w:val="2"/>
+          <w:sz w:val="21"/>
+        </w:rPr>
+        <w:t> </w:t>
+      </w:r>
+      <w:r>
+        <w:rPr>
+          <w:rFonts w:ascii="Arial" w:hAnsi="Arial"/>
+          <w:i/>
+          <w:sz w:val="25"/>
+        </w:rPr>
+        <w:t>E</w:t>
+      </w:r>
+      <w:r>
+        <w:rPr>
+          <w:rFonts w:ascii="Arial" w:hAnsi="Arial"/>
+          <w:i/>
+          <w:spacing w:val="5"/>
+          <w:sz w:val="25"/>
+        </w:rPr>
+        <w:t> </w:t>
+      </w:r>
+      <w:r>
+        <w:rPr>
+          <w:rFonts w:ascii="Tahoma" w:hAnsi="Tahoma"/>
+          <w:sz w:val="24"/>
+        </w:rPr>
+        <w:t>=</w:t>
+      </w:r>
+      <w:r>
+        <w:rPr>
+          <w:rFonts w:ascii="Tahoma" w:hAnsi="Tahoma"/>
+          <w:spacing w:val="2"/>
+          <w:sz w:val="24"/>
+        </w:rPr>
+        <w:t> </w:t>
+      </w:r>
+      <w:r>
+        <w:rPr>
+          <w:rFonts w:ascii="Arial" w:hAnsi="Arial"/>
+          <w:i/>
+          <w:spacing w:val="-4"/>
+          <w:sz w:val="25"/>
+        </w:rPr>
+        <w:t>mc</w:t>
+      </w:r>
+      <w:r>
+        <w:rPr>
+          <w:rFonts w:ascii="Tahoma" w:hAnsi="Tahoma"/>
+          <w:spacing w:val="-4"/>
+          <w:sz w:val="25"/>
+          <w:vertAlign w:val="superscript"/>
+        </w:rPr>
+        <w:t>2</w:t>
+      </w:r>
+      <w:r>
+        <w:rPr>
+          <w:spacing w:val="-4"/>
+          <w:sz w:val="21"/>
+          <w:vertAlign w:val="baseline"/>
+        </w:rPr>
+        <w:t>.</w:t>
+      </w:r>
+    </w:p>
+    <w:p>
+      <w:pPr>
+        <w:spacing w:before="260"/>
+        <w:ind w:left="19" w:right="0" w:firstLine="0"/>
+        <w:jc w:val="left"/>
+        <w:rPr>
+          <w:b/>
+          <w:sz w:val="21"/>
+        </w:rPr>
+      </w:pPr>
+      <w:r>
+        <w:rPr>
+          <w:b/>
+          <w:sz w:val="21"/>
+        </w:rPr>
+        <w:t>Блочні </w:t>
+      </w:r>
+      <w:r>
+        <w:rPr>
+          <w:b/>
+          <w:spacing w:val="-2"/>
+          <w:sz w:val="21"/>
+        </w:rPr>
+        <w:t>формули:</w:t>
+      </w:r>
+    </w:p>
+    <w:p>
+      <w:pPr>
+        <w:pStyle w:val="BodyText"/>
+        <w:spacing w:before="260"/>
+        <w:ind w:left="19"/>
+      </w:pPr>
+      <w:r>
+        <w:rPr/>
+        <w:t>Квадратне </w:t>
+      </w:r>
+      <w:r>
+        <w:rPr>
+          <w:spacing w:val="-2"/>
+        </w:rPr>
+        <w:t>рівняння:</w:t>
+      </w:r>
+    </w:p>
+    <w:p>
+      <w:pPr>
+        <w:pStyle w:val="BodyText"/>
+        <w:spacing w:before="12"/>
+        <w:rPr>
+          <w:sz w:val="10"/>
+        </w:rPr>
+      </w:pPr>
+    </w:p>
+    <w:p>
+      <w:pPr>
+        <w:pStyle w:val="BodyText"/>
+        <w:spacing w:after="0"/>
+        <w:rPr>
+          <w:sz w:val="10"/>
+        </w:rPr>
+        <w:sectPr>
+          <w:headerReference w:type="default" r:id="rId5"/>
+          <w:footerReference w:type="default" r:id="rId6"/>
+          <w:type w:val="continuous"/>
+          <w:pgSz w:w="11900" w:h="16840"/>
+          <w:pgMar w:header="284" w:footer="268" w:top="560" w:bottom="460" w:left="850" w:right="1133"/>
+          <w:pgNumType w:start="1"/>
+        </w:sectPr>
+      </w:pPr>
+    </w:p>
+    <w:p>
+      <w:pPr>
+        <w:pStyle w:val="BodyText"/>
+      </w:pPr>
+    </w:p>
+    <w:p>
+      <w:pPr>
+        <w:pStyle w:val="BodyText"/>
+        <w:spacing w:before="97"/>
+      </w:pPr>
+    </w:p>
+    <w:p>
+      <w:pPr>
+        <w:pStyle w:val="BodyText"/>
+        <w:ind w:left="19"/>
+      </w:pPr>
+      <w:r>
+        <w:rPr/>
+        <w:t>Інтеграл </w:t>
+      </w:r>
+      <w:r>
+        <w:rPr>
+          <w:spacing w:val="-2"/>
+        </w:rPr>
+        <w:t>Гаусса:</w:t>
+      </w:r>
+    </w:p>
+    <w:p>
+      <w:pPr>
+        <w:pStyle w:val="BodyText"/>
+      </w:pPr>
+    </w:p>
+    <w:p>
+      <w:pPr>
+        <w:pStyle w:val="BodyText"/>
+      </w:pPr>
+    </w:p>
+    <w:p>
+      <w:pPr>
+        <w:pStyle w:val="BodyText"/>
+        <w:spacing w:before="245"/>
+      </w:pPr>
+    </w:p>
+    <w:p>
+      <w:pPr>
+        <w:pStyle w:val="Heading1"/>
+        <w:numPr>
+          <w:ilvl w:val="0"/>
+          <w:numId w:val="1"/>
+        </w:numPr>
+        <w:tabs>
+          <w:tab w:pos="343" w:val="left" w:leader="none"/>
+        </w:tabs>
+        <w:spacing w:line="240" w:lineRule="auto" w:before="0" w:after="0"/>
+        <w:ind w:left="343" w:right="0" w:hanging="324"/>
+        <w:jc w:val="left"/>
+      </w:pPr>
+      <w:r>
+        <w:rPr/>
+        <w:t>Діаграма</w:t>
+      </w:r>
+      <w:r>
+        <w:rPr>
+          <w:spacing w:val="13"/>
+        </w:rPr>
+        <w:t> </w:t>
+      </w:r>
+      <w:r>
+        <w:rPr>
+          <w:spacing w:val="-2"/>
+        </w:rPr>
+        <w:t>Mermaid</w:t>
+      </w:r>
+    </w:p>
+    <w:p>
+      <w:pPr>
+        <w:spacing w:before="73"/>
+        <w:ind w:left="141" w:right="0" w:firstLine="0"/>
+        <w:jc w:val="left"/>
+        <w:rPr>
+          <w:rFonts w:ascii="Tahoma"/>
+          <w:sz w:val="24"/>
+        </w:rPr>
+      </w:pPr>
+      <w:r>
+        <w:rPr/>
+        <w:br w:type="column"/>
+      </w:r>
+      <w:r>
+        <w:rPr>
+          <w:rFonts w:ascii="Arial"/>
+          <w:i/>
+          <w:sz w:val="25"/>
+        </w:rPr>
+        <w:t>ax</w:t>
+      </w:r>
+      <w:r>
+        <w:rPr>
+          <w:rFonts w:ascii="Tahoma"/>
+          <w:position w:val="10"/>
+          <w:sz w:val="17"/>
+        </w:rPr>
+        <w:t>2</w:t>
+      </w:r>
+      <w:r>
+        <w:rPr>
+          <w:rFonts w:ascii="Tahoma"/>
+          <w:spacing w:val="24"/>
+          <w:position w:val="10"/>
+          <w:sz w:val="17"/>
+        </w:rPr>
+        <w:t> </w:t>
+      </w:r>
+      <w:r>
+        <w:rPr>
+          <w:rFonts w:ascii="Tahoma"/>
+          <w:sz w:val="24"/>
+        </w:rPr>
+        <w:t>+</w:t>
+      </w:r>
+      <w:r>
+        <w:rPr>
+          <w:rFonts w:ascii="Tahoma"/>
+          <w:spacing w:val="-16"/>
+          <w:sz w:val="24"/>
+        </w:rPr>
+        <w:t> </w:t>
+      </w:r>
+      <w:r>
+        <w:rPr>
+          <w:rFonts w:ascii="Arial"/>
+          <w:i/>
+          <w:sz w:val="25"/>
+        </w:rPr>
+        <w:t>bx</w:t>
+      </w:r>
+      <w:r>
+        <w:rPr>
+          <w:rFonts w:ascii="Arial"/>
+          <w:i/>
+          <w:spacing w:val="-10"/>
+          <w:sz w:val="25"/>
+        </w:rPr>
+        <w:t> </w:t>
+      </w:r>
+      <w:r>
+        <w:rPr>
+          <w:rFonts w:ascii="Tahoma"/>
+          <w:sz w:val="24"/>
+        </w:rPr>
+        <w:t>+</w:t>
+      </w:r>
+      <w:r>
+        <w:rPr>
+          <w:rFonts w:ascii="Tahoma"/>
+          <w:spacing w:val="-16"/>
+          <w:sz w:val="24"/>
+        </w:rPr>
+        <w:t> </w:t>
+      </w:r>
+      <w:r>
+        <w:rPr>
+          <w:rFonts w:ascii="Arial"/>
+          <w:i/>
+          <w:sz w:val="25"/>
+        </w:rPr>
+        <w:t>c</w:t>
+      </w:r>
+      <w:r>
+        <w:rPr>
+          <w:rFonts w:ascii="Arial"/>
+          <w:i/>
+          <w:spacing w:val="4"/>
+          <w:sz w:val="25"/>
+        </w:rPr>
+        <w:t> </w:t>
+      </w:r>
+      <w:r>
+        <w:rPr>
+          <w:rFonts w:ascii="Tahoma"/>
+          <w:sz w:val="24"/>
+        </w:rPr>
+        <w:t>=</w:t>
+      </w:r>
+      <w:r>
+        <w:rPr>
+          <w:rFonts w:ascii="Tahoma"/>
+          <w:spacing w:val="-1"/>
+          <w:sz w:val="24"/>
+        </w:rPr>
+        <w:t> </w:t>
+      </w:r>
+      <w:r>
+        <w:rPr>
+          <w:rFonts w:ascii="Tahoma"/>
+          <w:spacing w:val="-10"/>
+          <w:sz w:val="24"/>
+        </w:rPr>
+        <w:t>0</w:t>
+      </w:r>
+    </w:p>
+    <w:p>
+      <w:pPr>
+        <w:pStyle w:val="BodyText"/>
+        <w:rPr>
+          <w:rFonts w:ascii="Tahoma"/>
+          <w:sz w:val="24"/>
+        </w:rPr>
+      </w:pPr>
+    </w:p>
+    <w:p>
+      <w:pPr>
+        <w:pStyle w:val="BodyText"/>
+        <w:spacing w:before="127"/>
+        <w:rPr>
+          <w:rFonts w:ascii="Tahoma"/>
+          <w:sz w:val="24"/>
+        </w:rPr>
+      </w:pPr>
+    </w:p>
+    <w:p>
+      <w:pPr>
+        <w:spacing w:line="178" w:lineRule="exact" w:before="0"/>
+        <w:ind w:left="0" w:right="5379" w:firstLine="0"/>
+        <w:jc w:val="right"/>
+        <w:rPr>
+          <w:rFonts w:ascii="Tahoma" w:hAnsi="Tahoma"/>
+          <w:sz w:val="17"/>
+        </w:rPr>
+      </w:pPr>
+      <w:r>
+        <w:rPr>
+          <w:rFonts w:ascii="Tahoma" w:hAnsi="Tahoma"/>
+          <w:sz w:val="17"/>
+        </w:rPr>
+        <mc:AlternateContent>
+          <mc:Choice Requires="wps">
+            <w:drawing>
+              <wp:anchor distT="0" distB="0" distL="0" distR="0" allowOverlap="1" layoutInCell="1" locked="0" behindDoc="0" simplePos="0" relativeHeight="15729152">
+                <wp:simplePos x="0" y="0"/>
+                <wp:positionH relativeFrom="page">
+                  <wp:posOffset>3138189</wp:posOffset>
+                </wp:positionH>
+                <wp:positionV relativeFrom="paragraph">
+                  <wp:posOffset>69401</wp:posOffset>
+                </wp:positionV>
+                <wp:extent cx="86360" cy="344170"/>
+                <wp:effectExtent l="0" t="0" r="0" b="0"/>
+                <wp:wrapNone/>
+                <wp:docPr id="5" name="Textbox 5"/>
+                <wp:cNvGraphicFramePr>
+                  <a:graphicFrameLocks/>
+                </wp:cNvGraphicFramePr>
+                <a:graphic>
+                  <a:graphicData uri="http://schemas.microsoft.com/office/word/2010/wordprocessingShape">
+                    <wps:wsp>
+                      <wps:cNvPr id="5" name="Textbox 5"/>
+                      <wps:cNvSpPr txBox="1"/>
+                      <wps:spPr>
+                        <a:xfrm>
+                          <a:off x="0" y="0"/>
+                          <a:ext cx="86360" cy="344170"/>
+                        </a:xfrm>
+                        <a:prstGeom prst="rect">
+                          <a:avLst/>
+                        </a:prstGeom>
+                      </wps:spPr>
+                      <wps:txbx>
+                        <w:txbxContent>
+                          <w:p>
+                            <w:pPr>
+                              <w:spacing w:line="446" w:lineRule="exact" w:before="0"/>
+                              <w:ind w:left="0" w:right="0" w:firstLine="0"/>
+                              <w:jc w:val="left"/>
+                              <w:rPr>
+                                <w:rFonts w:ascii="Arial MT" w:hAnsi="Arial MT"/>
+                                <w:sz w:val="54"/>
+                              </w:rPr>
+                            </w:pPr>
+                            <w:r>
+                              <w:rPr>
+                                <w:rFonts w:ascii="Arial MT" w:hAnsi="Arial MT"/>
+                                <w:spacing w:val="-10"/>
+                                <w:w w:val="90"/>
+                                <w:sz w:val="54"/>
+                              </w:rPr>
+                              <w:t>∫</w:t>
+                            </w:r>
+                          </w:p>
+                        </w:txbxContent>
+                      </wps:txbx>
+                      <wps:bodyPr wrap="square" lIns="0" tIns="0" rIns="0" bIns="0" rtlCol="0">
+                        <a:noAutofit/>
+                      </wps:bodyPr>
+                    </wps:wsp>
+                  </a:graphicData>
+                </a:graphic>
+              </wp:anchor>
+            </w:drawing>
+          </mc:Choice>
+          <mc:Fallback>
+            <w:pict>
+              <v:shape style="position:absolute;margin-left:247.101547pt;margin-top:5.46466pt;width:6.8pt;height:27.1pt;mso-position-horizontal-relative:page;mso-position-vertical-relative:paragraph;z-index:15729152" type="#_x0000_t202" id="docshape5" filled="false" stroked="false">
+                <v:textbox inset="0,0,0,0">
+                  <w:txbxContent>
+                    <w:p>
+                      <w:pPr>
+                        <w:spacing w:line="446" w:lineRule="exact" w:before="0"/>
+                        <w:ind w:left="0" w:right="0" w:firstLine="0"/>
+                        <w:jc w:val="left"/>
+                        <w:rPr>
+                          <w:rFonts w:ascii="Arial MT" w:hAnsi="Arial MT"/>
+                          <w:sz w:val="54"/>
+                        </w:rPr>
+                      </w:pPr>
+                      <w:r>
+                        <w:rPr>
+                          <w:rFonts w:ascii="Arial MT" w:hAnsi="Arial MT"/>
+                          <w:spacing w:val="-10"/>
+                          <w:w w:val="90"/>
+                          <w:sz w:val="54"/>
+                        </w:rPr>
+                        <w:t>∫</w:t>
+                      </w:r>
+                    </w:p>
+                  </w:txbxContent>
+                </v:textbox>
+                <w10:wrap type="none"/>
+              </v:shape>
+            </w:pict>
+          </mc:Fallback>
+        </mc:AlternateContent>
+      </w:r>
+      <w:r>
+        <w:rPr>
+          <w:rFonts w:ascii="Tahoma" w:hAnsi="Tahoma"/>
+          <w:spacing w:val="-10"/>
+          <w:w w:val="110"/>
+          <w:sz w:val="17"/>
+        </w:rPr>
+        <w:t>∞</w:t>
+      </w:r>
+    </w:p>
+    <w:p>
+      <w:pPr>
+        <w:spacing w:line="330" w:lineRule="exact" w:before="0"/>
+        <w:ind w:left="531" w:right="0" w:firstLine="0"/>
+        <w:jc w:val="left"/>
+        <w:rPr>
+          <w:rFonts w:ascii="Arial" w:hAnsi="Arial"/>
+          <w:i/>
+          <w:sz w:val="25"/>
+        </w:rPr>
+      </w:pPr>
+      <w:r>
+        <w:rPr>
+          <w:rFonts w:ascii="Arial" w:hAnsi="Arial"/>
+          <w:i/>
+          <w:sz w:val="25"/>
+        </w:rPr>
+        <w:t>e</w:t>
+      </w:r>
+      <w:r>
+        <w:rPr>
+          <w:rFonts w:ascii="Tahoma" w:hAnsi="Tahoma"/>
+          <w:position w:val="11"/>
+          <w:sz w:val="17"/>
+        </w:rPr>
+        <w:t>−</w:t>
+      </w:r>
+      <w:r>
+        <w:rPr>
+          <w:rFonts w:ascii="Arial" w:hAnsi="Arial"/>
+          <w:i/>
+          <w:position w:val="9"/>
+          <w:sz w:val="18"/>
+        </w:rPr>
+        <w:t>x</w:t>
+      </w:r>
+      <w:r>
+        <w:rPr>
+          <w:rFonts w:ascii="Tahoma" w:hAnsi="Tahoma"/>
+          <w:position w:val="17"/>
+          <w:sz w:val="12"/>
+        </w:rPr>
+        <w:t>2</w:t>
+      </w:r>
+      <w:r>
+        <w:rPr>
+          <w:rFonts w:ascii="Tahoma" w:hAnsi="Tahoma"/>
+          <w:spacing w:val="-24"/>
+          <w:position w:val="17"/>
+          <w:sz w:val="12"/>
+        </w:rPr>
+        <w:t> </w:t>
+      </w:r>
+      <w:r>
+        <w:rPr>
+          <w:rFonts w:ascii="Tahoma" w:hAnsi="Tahoma"/>
+          <w:sz w:val="24"/>
+        </w:rPr>
+        <w:t>,</w:t>
+      </w:r>
+      <w:r>
+        <w:rPr>
+          <w:rFonts w:ascii="Tahoma" w:hAnsi="Tahoma"/>
+          <w:spacing w:val="-28"/>
+          <w:sz w:val="24"/>
+        </w:rPr>
+        <w:t> </w:t>
+      </w:r>
+      <w:r>
+        <w:rPr>
+          <w:rFonts w:ascii="Arial" w:hAnsi="Arial"/>
+          <w:i/>
+          <w:sz w:val="25"/>
+        </w:rPr>
+        <w:t>dx</w:t>
+      </w:r>
+      <w:r>
+        <w:rPr>
+          <w:rFonts w:ascii="Arial" w:hAnsi="Arial"/>
+          <w:i/>
+          <w:spacing w:val="10"/>
+          <w:sz w:val="25"/>
+        </w:rPr>
+        <w:t> </w:t>
+      </w:r>
+      <w:r>
+        <w:rPr>
+          <w:rFonts w:ascii="Tahoma" w:hAnsi="Tahoma"/>
+          <w:sz w:val="24"/>
+        </w:rPr>
+        <w:t>=</w:t>
+      </w:r>
+      <w:r>
+        <w:rPr>
+          <w:rFonts w:ascii="Tahoma" w:hAnsi="Tahoma"/>
+          <w:spacing w:val="4"/>
+          <w:sz w:val="24"/>
+        </w:rPr>
+        <w:t> </w:t>
+      </w:r>
+      <w:r>
+        <w:rPr>
+          <w:rFonts w:ascii="Tahoma" w:hAnsi="Tahoma"/>
+          <w:spacing w:val="-5"/>
+          <w:position w:val="-2"/>
+          <w:sz w:val="24"/>
+        </w:rPr>
+        <w:t>√</w:t>
+      </w:r>
+      <w:r>
+        <w:rPr>
+          <w:rFonts w:ascii="Arial" w:hAnsi="Arial"/>
+          <w:i/>
+          <w:spacing w:val="-5"/>
+          <w:sz w:val="25"/>
+        </w:rPr>
+        <w:t>π</w:t>
+      </w:r>
+    </w:p>
+    <w:p>
+      <w:pPr>
+        <w:spacing w:line="193" w:lineRule="exact" w:before="0"/>
+        <w:ind w:left="0" w:right="5380" w:firstLine="0"/>
+        <w:jc w:val="right"/>
+        <w:rPr>
+          <w:rFonts w:ascii="Tahoma" w:hAnsi="Tahoma"/>
+          <w:sz w:val="17"/>
+        </w:rPr>
+      </w:pPr>
+      <w:r>
+        <w:rPr>
+          <w:rFonts w:ascii="Tahoma" w:hAnsi="Tahoma"/>
+          <w:spacing w:val="-5"/>
+          <w:w w:val="110"/>
+          <w:sz w:val="17"/>
+        </w:rPr>
+        <w:t>−∞</w:t>
+      </w:r>
+    </w:p>
+    <w:p>
+      <w:pPr>
+        <w:spacing w:after="0" w:line="193" w:lineRule="exact"/>
+        <w:jc w:val="right"/>
+        <w:rPr>
+          <w:rFonts w:ascii="Tahoma" w:hAnsi="Tahoma"/>
+          <w:sz w:val="17"/>
+        </w:rPr>
+        <w:sectPr>
+          <w:type w:val="continuous"/>
+          <w:pgSz w:w="11900" w:h="16840"/>
+          <w:pgMar w:header="284" w:footer="268" w:top="560" w:bottom="460" w:left="850" w:right="1133"/>
+          <w:cols w:num="2" w:equalWidth="0">
+            <w:col w:w="2984" w:space="1088"/>
+            <w:col w:w="5845"/>
+          </w:cols>
+        </w:sectPr>
+      </w:pPr>
+    </w:p>
+    <w:p>
+      <w:pPr>
+        <w:pStyle w:val="BodyText"/>
+        <w:spacing w:before="221"/>
+        <w:ind w:left="19"/>
       </w:pPr>
       <w:r>
         <w:rPr/>
@@ -22,14 +1561,14 @@
                 <wp:extent cx="6467475" cy="9525"/>
                 <wp:effectExtent l="0" t="0" r="0" b="0"/>
                 <wp:wrapNone/>
-                <wp:docPr id="5" name="Graphic 5"/>
+                <wp:docPr id="6" name="Graphic 6"/>
                 <wp:cNvGraphicFramePr>
                   <a:graphicFrameLocks/>
                 </wp:cNvGraphicFramePr>
                 <a:graphic>
                   <a:graphicData uri="http://schemas.microsoft.com/office/word/2010/wordprocessingShape">
                     <wps:wsp>
-                      <wps:cNvPr id="5" name="Graphic 5"/>
+                      <wps:cNvPr id="6" name="Graphic 6"/>
                       <wps:cNvSpPr/>
                       <wps:spPr>
                         <a:xfrm>
@@ -81,7 +1620,7 @@
           </mc:Choice>
           <mc:Fallback>
             <w:pict>
-              <v:rect style="position:absolute;margin-left:43.499996pt;margin-top:74.25pt;width:509.24996pt;height:.75pt;mso-position-horizontal-relative:page;mso-position-vertical-relative:page;z-index:15728640" id="docshape5" filled="true" fillcolor="#000000" stroked="false">
+              <v:rect style="position:absolute;margin-left:43.499996pt;margin-top:74.25pt;width:509.24996pt;height:.75pt;mso-position-horizontal-relative:page;mso-position-vertical-relative:page;z-index:15728640" id="docshape6" filled="true" fillcolor="#000000" stroked="false">
                 <v:fill type="solid"/>
                 <w10:wrap type="none"/>
               </v:rect>
@@ -91,1014 +1630,6 @@
       </w:r>
       <w:r>
         <w:rPr/>
-        <w:t>Звіт до Лабораторної роботи </w:t>
-      </w:r>
-      <w:r>
-        <w:rPr>
-          <w:spacing w:val="-5"/>
-        </w:rPr>
-        <w:t>№3</w:t>
-      </w:r>
-    </w:p>
-    <w:p>
-      <w:pPr>
-        <w:pStyle w:val="BodyText"/>
-        <w:spacing w:before="403"/>
-        <w:ind w:left="19"/>
-      </w:pPr>
-      <w:r>
-        <w:rPr>
-          <w:b/>
-        </w:rPr>
-        <w:t>Тема:</w:t>
-      </w:r>
-      <w:r>
-        <w:rPr>
-          <w:b/>
-          <w:spacing w:val="-5"/>
-        </w:rPr>
-        <w:t> </w:t>
-      </w:r>
-      <w:r>
-        <w:rPr/>
-        <w:t>Markdown</w:t>
-      </w:r>
-      <w:r>
-        <w:rPr>
-          <w:spacing w:val="-4"/>
-        </w:rPr>
-        <w:t> </w:t>
-      </w:r>
-      <w:r>
-        <w:rPr/>
-        <w:t>та</w:t>
-      </w:r>
-      <w:r>
-        <w:rPr>
-          <w:spacing w:val="-3"/>
-        </w:rPr>
-        <w:t> </w:t>
-      </w:r>
-      <w:r>
-        <w:rPr/>
-        <w:t>публікація</w:t>
-      </w:r>
-      <w:r>
-        <w:rPr>
-          <w:spacing w:val="-4"/>
-        </w:rPr>
-        <w:t> </w:t>
-      </w:r>
-      <w:r>
-        <w:rPr/>
-        <w:t>на</w:t>
-      </w:r>
-      <w:r>
-        <w:rPr>
-          <w:spacing w:val="-3"/>
-        </w:rPr>
-        <w:t> </w:t>
-      </w:r>
-      <w:r>
-        <w:rPr>
-          <w:spacing w:val="-2"/>
-        </w:rPr>
-        <w:t>GitHub.</w:t>
-      </w:r>
-    </w:p>
-    <w:p>
-      <w:pPr>
-        <w:pStyle w:val="Heading1"/>
-        <w:numPr>
-          <w:ilvl w:val="0"/>
-          <w:numId w:val="1"/>
-        </w:numPr>
-        <w:tabs>
-          <w:tab w:pos="343" w:val="left" w:leader="none"/>
-        </w:tabs>
-        <w:spacing w:line="240" w:lineRule="auto" w:before="273" w:after="0"/>
-        <w:ind w:left="343" w:right="0" w:hanging="324"/>
-        <w:jc w:val="left"/>
-      </w:pPr>
-      <w:r>
-        <w:rPr/>
-        <w:t>Короткий</w:t>
-      </w:r>
-      <w:r>
-        <w:rPr>
-          <w:spacing w:val="14"/>
-        </w:rPr>
-        <w:t> </w:t>
-      </w:r>
-      <w:r>
-        <w:rPr>
-          <w:spacing w:val="-4"/>
-        </w:rPr>
-        <w:t>опис</w:t>
-      </w:r>
-    </w:p>
-    <w:p>
-      <w:pPr>
-        <w:pStyle w:val="BodyText"/>
-        <w:spacing w:line="283" w:lineRule="auto" w:before="221"/>
-        <w:ind w:left="19" w:right="38"/>
-      </w:pPr>
-      <w:r>
-        <w:rPr/>
-        <w:t>У цій лабораторній роботі я досліджую можливості мови розмітки Markdown для створення структурованої</w:t>
-      </w:r>
-      <w:r>
-        <w:rPr>
-          <w:spacing w:val="-4"/>
-        </w:rPr>
-        <w:t> </w:t>
-      </w:r>
-      <w:r>
-        <w:rPr/>
-        <w:t>технічної</w:t>
-      </w:r>
-      <w:r>
-        <w:rPr>
-          <w:spacing w:val="-4"/>
-        </w:rPr>
-        <w:t> </w:t>
-      </w:r>
-      <w:r>
-        <w:rPr/>
-        <w:t>документації.</w:t>
-      </w:r>
-      <w:r>
-        <w:rPr>
-          <w:spacing w:val="-4"/>
-        </w:rPr>
-        <w:t> </w:t>
-      </w:r>
-      <w:r>
-        <w:rPr/>
-        <w:t>Основна</w:t>
-      </w:r>
-      <w:r>
-        <w:rPr>
-          <w:spacing w:val="-4"/>
-        </w:rPr>
-        <w:t> </w:t>
-      </w:r>
-      <w:r>
-        <w:rPr/>
-        <w:t>мета</w:t>
-      </w:r>
-      <w:r>
-        <w:rPr>
-          <w:spacing w:val="-4"/>
-        </w:rPr>
-        <w:t> </w:t>
-      </w:r>
-      <w:r>
-        <w:rPr/>
-        <w:t>—</w:t>
-      </w:r>
-      <w:r>
-        <w:rPr>
-          <w:spacing w:val="-4"/>
-        </w:rPr>
-        <w:t> </w:t>
-      </w:r>
-      <w:r>
-        <w:rPr/>
-        <w:t>навчитися</w:t>
-      </w:r>
-      <w:r>
-        <w:rPr>
-          <w:spacing w:val="-4"/>
-        </w:rPr>
-        <w:t> </w:t>
-      </w:r>
-      <w:r>
-        <w:rPr/>
-        <w:t>інтегрувати</w:t>
-      </w:r>
-      <w:r>
-        <w:rPr>
-          <w:spacing w:val="-4"/>
-        </w:rPr>
-        <w:t> </w:t>
-      </w:r>
-      <w:r>
-        <w:rPr/>
-        <w:t>математичні</w:t>
-      </w:r>
-      <w:r>
-        <w:rPr>
-          <w:spacing w:val="-4"/>
-        </w:rPr>
-        <w:t> </w:t>
-      </w:r>
-      <w:r>
-        <w:rPr/>
-        <w:t>формули, динамічні діаграми та таблиці в один документ. Також в роботі розглядається процес конвертації Markdown-файлів у формати PDF, HTML та DOCX за допомогою утиліти Pandoc.</w:t>
-      </w:r>
-    </w:p>
-    <w:p>
-      <w:pPr>
-        <w:pStyle w:val="Heading1"/>
-        <w:numPr>
-          <w:ilvl w:val="0"/>
-          <w:numId w:val="1"/>
-        </w:numPr>
-        <w:tabs>
-          <w:tab w:pos="343" w:val="left" w:leader="none"/>
-        </w:tabs>
-        <w:spacing w:line="240" w:lineRule="auto" w:before="224" w:after="0"/>
-        <w:ind w:left="343" w:right="0" w:hanging="324"/>
-        <w:jc w:val="left"/>
-      </w:pPr>
-      <w:r>
-        <w:rPr/>
-        <w:t>Список</w:t>
-      </w:r>
-      <w:r>
-        <w:rPr>
-          <w:spacing w:val="14"/>
-        </w:rPr>
-        <w:t> </w:t>
-      </w:r>
-      <w:r>
-        <w:rPr/>
-        <w:t>улюблених</w:t>
-      </w:r>
-      <w:r>
-        <w:rPr>
-          <w:spacing w:val="14"/>
-        </w:rPr>
-        <w:t> </w:t>
-      </w:r>
-      <w:r>
-        <w:rPr>
-          <w:spacing w:val="-4"/>
-        </w:rPr>
-        <w:t>книг</w:t>
-      </w:r>
-    </w:p>
-    <w:p>
-      <w:pPr>
-        <w:pStyle w:val="BodyText"/>
-        <w:spacing w:before="220"/>
-        <w:ind w:left="19"/>
-      </w:pPr>
-      <w:r>
-        <w:rPr/>
-        <w:t>Ось перелік 5 книг, які справили на мене найбільше </w:t>
-      </w:r>
-      <w:r>
-        <w:rPr>
-          <w:spacing w:val="-2"/>
-        </w:rPr>
-        <w:t>враження:</w:t>
-      </w:r>
-    </w:p>
-    <w:p>
-      <w:pPr>
-        <w:pStyle w:val="ListParagraph"/>
-        <w:numPr>
-          <w:ilvl w:val="1"/>
-          <w:numId w:val="1"/>
-        </w:numPr>
-        <w:tabs>
-          <w:tab w:pos="619" w:val="left" w:leader="none"/>
-        </w:tabs>
-        <w:spacing w:line="240" w:lineRule="auto" w:before="261" w:after="0"/>
-        <w:ind w:left="619" w:right="0" w:hanging="216"/>
-        <w:jc w:val="left"/>
-        <w:rPr>
-          <w:sz w:val="21"/>
-        </w:rPr>
-      </w:pPr>
-      <w:r>
-        <w:rPr>
-          <w:b/>
-          <w:sz w:val="21"/>
-        </w:rPr>
-        <w:t>"1984"</w:t>
-      </w:r>
-      <w:r>
-        <w:rPr>
-          <w:b/>
-          <w:spacing w:val="-1"/>
-          <w:sz w:val="21"/>
-        </w:rPr>
-        <w:t> </w:t>
-      </w:r>
-      <w:r>
-        <w:rPr>
-          <w:sz w:val="21"/>
-        </w:rPr>
-        <w:t>— Джордж </w:t>
-      </w:r>
-      <w:r>
-        <w:rPr>
-          <w:spacing w:val="-2"/>
-          <w:sz w:val="21"/>
-        </w:rPr>
-        <w:t>Орвелл</w:t>
-      </w:r>
-    </w:p>
-    <w:p>
-      <w:pPr>
-        <w:pStyle w:val="ListParagraph"/>
-        <w:numPr>
-          <w:ilvl w:val="1"/>
-          <w:numId w:val="1"/>
-        </w:numPr>
-        <w:tabs>
-          <w:tab w:pos="619" w:val="left" w:leader="none"/>
-        </w:tabs>
-        <w:spacing w:line="240" w:lineRule="auto" w:before="50" w:after="0"/>
-        <w:ind w:left="619" w:right="0" w:hanging="216"/>
-        <w:jc w:val="left"/>
-        <w:rPr>
-          <w:sz w:val="21"/>
-        </w:rPr>
-      </w:pPr>
-      <w:r>
-        <w:rPr>
-          <w:b/>
-          <w:sz w:val="21"/>
-        </w:rPr>
-        <w:t>"Володар</w:t>
-      </w:r>
-      <w:r>
-        <w:rPr>
-          <w:b/>
-          <w:spacing w:val="-1"/>
-          <w:sz w:val="21"/>
-        </w:rPr>
-        <w:t> </w:t>
-      </w:r>
-      <w:r>
-        <w:rPr>
-          <w:b/>
-          <w:sz w:val="21"/>
-        </w:rPr>
-        <w:t>перснів"</w:t>
-      </w:r>
-      <w:r>
-        <w:rPr>
-          <w:b/>
-          <w:spacing w:val="-1"/>
-          <w:sz w:val="21"/>
-        </w:rPr>
-        <w:t> </w:t>
-      </w:r>
-      <w:r>
-        <w:rPr>
-          <w:sz w:val="21"/>
-        </w:rPr>
-        <w:t>— Дж.</w:t>
-      </w:r>
-      <w:r>
-        <w:rPr>
-          <w:spacing w:val="-1"/>
-          <w:sz w:val="21"/>
-        </w:rPr>
-        <w:t> </w:t>
-      </w:r>
-      <w:r>
-        <w:rPr>
-          <w:sz w:val="21"/>
-        </w:rPr>
-        <w:t>Р. Р. </w:t>
-      </w:r>
-      <w:r>
-        <w:rPr>
-          <w:spacing w:val="-2"/>
-          <w:sz w:val="21"/>
-        </w:rPr>
-        <w:t>Толкін</w:t>
-      </w:r>
-    </w:p>
-    <w:p>
-      <w:pPr>
-        <w:pStyle w:val="ListParagraph"/>
-        <w:numPr>
-          <w:ilvl w:val="1"/>
-          <w:numId w:val="1"/>
-        </w:numPr>
-        <w:tabs>
-          <w:tab w:pos="619" w:val="left" w:leader="none"/>
-        </w:tabs>
-        <w:spacing w:line="240" w:lineRule="auto" w:before="51" w:after="0"/>
-        <w:ind w:left="619" w:right="0" w:hanging="216"/>
-        <w:jc w:val="left"/>
-        <w:rPr>
-          <w:sz w:val="21"/>
-        </w:rPr>
-      </w:pPr>
-      <w:r>
-        <w:rPr>
-          <w:b/>
-          <w:sz w:val="21"/>
-        </w:rPr>
-        <w:t>"Чистий</w:t>
-      </w:r>
-      <w:r>
-        <w:rPr>
-          <w:b/>
-          <w:spacing w:val="-1"/>
-          <w:sz w:val="21"/>
-        </w:rPr>
-        <w:t> </w:t>
-      </w:r>
-      <w:r>
-        <w:rPr>
-          <w:b/>
-          <w:sz w:val="21"/>
-        </w:rPr>
-        <w:t>код"</w:t>
-      </w:r>
-      <w:r>
-        <w:rPr>
-          <w:b/>
-          <w:spacing w:val="-2"/>
-          <w:sz w:val="21"/>
-        </w:rPr>
-        <w:t> </w:t>
-      </w:r>
-      <w:r>
-        <w:rPr>
-          <w:b/>
-          <w:sz w:val="21"/>
-        </w:rPr>
-        <w:t>(Clean</w:t>
-      </w:r>
-      <w:r>
-        <w:rPr>
-          <w:b/>
-          <w:spacing w:val="-1"/>
-          <w:sz w:val="21"/>
-        </w:rPr>
-        <w:t> </w:t>
-      </w:r>
-      <w:r>
-        <w:rPr>
-          <w:b/>
-          <w:sz w:val="21"/>
-        </w:rPr>
-        <w:t>Code)</w:t>
-      </w:r>
-      <w:r>
-        <w:rPr>
-          <w:b/>
-          <w:spacing w:val="-1"/>
-          <w:sz w:val="21"/>
-        </w:rPr>
-        <w:t> </w:t>
-      </w:r>
-      <w:r>
-        <w:rPr>
-          <w:sz w:val="21"/>
-        </w:rPr>
-        <w:t>—</w:t>
-      </w:r>
-      <w:r>
-        <w:rPr>
-          <w:spacing w:val="-1"/>
-          <w:sz w:val="21"/>
-        </w:rPr>
-        <w:t> </w:t>
-      </w:r>
-      <w:r>
-        <w:rPr>
-          <w:sz w:val="21"/>
-        </w:rPr>
-        <w:t>Роберт</w:t>
-      </w:r>
-      <w:r>
-        <w:rPr>
-          <w:spacing w:val="-1"/>
-          <w:sz w:val="21"/>
-        </w:rPr>
-        <w:t> </w:t>
-      </w:r>
-      <w:r>
-        <w:rPr>
-          <w:spacing w:val="-2"/>
-          <w:sz w:val="21"/>
-        </w:rPr>
-        <w:t>Мартін</w:t>
-      </w:r>
-    </w:p>
-    <w:p>
-      <w:pPr>
-        <w:pStyle w:val="ListParagraph"/>
-        <w:numPr>
-          <w:ilvl w:val="1"/>
-          <w:numId w:val="1"/>
-        </w:numPr>
-        <w:tabs>
-          <w:tab w:pos="619" w:val="left" w:leader="none"/>
-        </w:tabs>
-        <w:spacing w:line="240" w:lineRule="auto" w:before="51" w:after="0"/>
-        <w:ind w:left="619" w:right="0" w:hanging="216"/>
-        <w:jc w:val="left"/>
-        <w:rPr>
-          <w:sz w:val="21"/>
-        </w:rPr>
-      </w:pPr>
-      <w:r>
-        <w:rPr>
-          <w:b/>
-          <w:sz w:val="21"/>
-        </w:rPr>
-        <w:t>"Дюна"</w:t>
-      </w:r>
-      <w:r>
-        <w:rPr>
-          <w:b/>
-          <w:spacing w:val="-1"/>
-          <w:sz w:val="21"/>
-        </w:rPr>
-        <w:t> </w:t>
-      </w:r>
-      <w:r>
-        <w:rPr>
-          <w:sz w:val="21"/>
-        </w:rPr>
-        <w:t>— Френк </w:t>
-      </w:r>
-      <w:r>
-        <w:rPr>
-          <w:spacing w:val="-2"/>
-          <w:sz w:val="21"/>
-        </w:rPr>
-        <w:t>Герберт</w:t>
-      </w:r>
-    </w:p>
-    <w:p>
-      <w:pPr>
-        <w:pStyle w:val="ListParagraph"/>
-        <w:numPr>
-          <w:ilvl w:val="1"/>
-          <w:numId w:val="1"/>
-        </w:numPr>
-        <w:tabs>
-          <w:tab w:pos="619" w:val="left" w:leader="none"/>
-        </w:tabs>
-        <w:spacing w:line="240" w:lineRule="auto" w:before="51" w:after="0"/>
-        <w:ind w:left="619" w:right="0" w:hanging="216"/>
-        <w:jc w:val="left"/>
-        <w:rPr>
-          <w:sz w:val="21"/>
-        </w:rPr>
-      </w:pPr>
-      <w:r>
-        <w:rPr>
-          <w:b/>
-          <w:sz w:val="21"/>
-        </w:rPr>
-        <w:t>"Гаррі</w:t>
-      </w:r>
-      <w:r>
-        <w:rPr>
-          <w:b/>
-          <w:spacing w:val="-3"/>
-          <w:sz w:val="21"/>
-        </w:rPr>
-        <w:t> </w:t>
-      </w:r>
-      <w:r>
-        <w:rPr>
-          <w:b/>
-          <w:sz w:val="21"/>
-        </w:rPr>
-        <w:t>Поттер</w:t>
-      </w:r>
-      <w:r>
-        <w:rPr>
-          <w:b/>
-          <w:spacing w:val="-3"/>
-          <w:sz w:val="21"/>
-        </w:rPr>
-        <w:t> </w:t>
-      </w:r>
-      <w:r>
-        <w:rPr>
-          <w:b/>
-          <w:sz w:val="21"/>
-        </w:rPr>
-        <w:t>і</w:t>
-      </w:r>
-      <w:r>
-        <w:rPr>
-          <w:b/>
-          <w:spacing w:val="-2"/>
-          <w:sz w:val="21"/>
-        </w:rPr>
-        <w:t> </w:t>
-      </w:r>
-      <w:r>
-        <w:rPr>
-          <w:b/>
-          <w:sz w:val="21"/>
-        </w:rPr>
-        <w:t>в'язень</w:t>
-      </w:r>
-      <w:r>
-        <w:rPr>
-          <w:b/>
-          <w:spacing w:val="-3"/>
-          <w:sz w:val="21"/>
-        </w:rPr>
-        <w:t> </w:t>
-      </w:r>
-      <w:r>
-        <w:rPr>
-          <w:b/>
-          <w:sz w:val="21"/>
-        </w:rPr>
-        <w:t>Азкабану"</w:t>
-      </w:r>
-      <w:r>
-        <w:rPr>
-          <w:b/>
-          <w:spacing w:val="-4"/>
-          <w:sz w:val="21"/>
-        </w:rPr>
-        <w:t> </w:t>
-      </w:r>
-      <w:r>
-        <w:rPr>
-          <w:sz w:val="21"/>
-        </w:rPr>
-        <w:t>—</w:t>
-      </w:r>
-      <w:r>
-        <w:rPr>
-          <w:spacing w:val="-2"/>
-          <w:sz w:val="21"/>
-        </w:rPr>
-        <w:t> </w:t>
-      </w:r>
-      <w:r>
-        <w:rPr>
-          <w:sz w:val="21"/>
-        </w:rPr>
-        <w:t>Дж.</w:t>
-      </w:r>
-      <w:r>
-        <w:rPr>
-          <w:spacing w:val="-3"/>
-          <w:sz w:val="21"/>
-        </w:rPr>
-        <w:t> </w:t>
-      </w:r>
-      <w:r>
-        <w:rPr>
-          <w:sz w:val="21"/>
-        </w:rPr>
-        <w:t>К.</w:t>
-      </w:r>
-      <w:r>
-        <w:rPr>
-          <w:spacing w:val="-2"/>
-          <w:sz w:val="21"/>
-        </w:rPr>
-        <w:t> Роулінг</w:t>
-      </w:r>
-    </w:p>
-    <w:p>
-      <w:pPr>
-        <w:pStyle w:val="Heading1"/>
-        <w:numPr>
-          <w:ilvl w:val="0"/>
-          <w:numId w:val="1"/>
-        </w:numPr>
-        <w:tabs>
-          <w:tab w:pos="343" w:val="left" w:leader="none"/>
-        </w:tabs>
-        <w:spacing w:line="240" w:lineRule="auto" w:before="272" w:after="0"/>
-        <w:ind w:left="343" w:right="0" w:hanging="324"/>
-        <w:jc w:val="left"/>
-      </w:pPr>
-      <w:r>
-        <w:rPr/>
-        <w:t>Математичні</w:t>
-      </w:r>
-      <w:r>
-        <w:rPr>
-          <w:spacing w:val="19"/>
-        </w:rPr>
-        <w:t> </w:t>
-      </w:r>
-      <w:r>
-        <w:rPr>
-          <w:spacing w:val="-2"/>
-        </w:rPr>
-        <w:t>формули</w:t>
-      </w:r>
-    </w:p>
-    <w:p>
-      <w:pPr>
-        <w:pStyle w:val="BodyText"/>
-        <w:spacing w:before="221"/>
-        <w:ind w:left="19"/>
-      </w:pPr>
-      <w:r>
-        <w:rPr/>
-        <w:t>Використання</w:t>
-      </w:r>
-      <w:r>
-        <w:rPr>
-          <w:spacing w:val="-6"/>
-        </w:rPr>
-        <w:t> </w:t>
-      </w:r>
-      <w:r>
-        <w:rPr/>
-        <w:t>LaTeX</w:t>
-      </w:r>
-      <w:r>
-        <w:rPr>
-          <w:spacing w:val="-5"/>
-        </w:rPr>
-        <w:t> </w:t>
-      </w:r>
-      <w:r>
-        <w:rPr/>
-        <w:t>для</w:t>
-      </w:r>
-      <w:r>
-        <w:rPr>
-          <w:spacing w:val="-5"/>
-        </w:rPr>
-        <w:t> </w:t>
-      </w:r>
-      <w:r>
-        <w:rPr/>
-        <w:t>відображення</w:t>
-      </w:r>
-      <w:r>
-        <w:rPr>
-          <w:spacing w:val="-5"/>
-        </w:rPr>
-        <w:t> </w:t>
-      </w:r>
-      <w:r>
-        <w:rPr>
-          <w:spacing w:val="-2"/>
-        </w:rPr>
-        <w:t>формул.</w:t>
-      </w:r>
-    </w:p>
-    <w:p>
-      <w:pPr>
-        <w:spacing w:before="261"/>
-        <w:ind w:left="19" w:right="0" w:firstLine="0"/>
-        <w:jc w:val="left"/>
-        <w:rPr>
-          <w:sz w:val="21"/>
-        </w:rPr>
-      </w:pPr>
-      <w:r>
-        <w:rPr>
-          <w:b/>
-          <w:sz w:val="21"/>
-        </w:rPr>
-        <w:t>Інлайн</w:t>
-      </w:r>
-      <w:r>
-        <w:rPr>
-          <w:b/>
-          <w:spacing w:val="-1"/>
-          <w:sz w:val="21"/>
-        </w:rPr>
-        <w:t> </w:t>
-      </w:r>
-      <w:r>
-        <w:rPr>
-          <w:b/>
-          <w:sz w:val="21"/>
-        </w:rPr>
-        <w:t>формула:</w:t>
-      </w:r>
-      <w:r>
-        <w:rPr>
-          <w:b/>
-          <w:spacing w:val="-2"/>
-          <w:sz w:val="21"/>
-        </w:rPr>
-        <w:t> </w:t>
-      </w:r>
-      <w:r>
-        <w:rPr>
-          <w:sz w:val="21"/>
-        </w:rPr>
-        <w:t>Енергія</w:t>
-      </w:r>
-      <w:r>
-        <w:rPr>
-          <w:spacing w:val="-1"/>
-          <w:sz w:val="21"/>
-        </w:rPr>
-        <w:t> </w:t>
-      </w:r>
-      <w:r>
-        <w:rPr>
-          <w:sz w:val="21"/>
-        </w:rPr>
-        <w:t>обчислюється</w:t>
-      </w:r>
-      <w:r>
-        <w:rPr>
-          <w:spacing w:val="-1"/>
-          <w:sz w:val="21"/>
-        </w:rPr>
-        <w:t> </w:t>
-      </w:r>
-      <w:r>
-        <w:rPr>
-          <w:sz w:val="21"/>
-        </w:rPr>
-        <w:t>за</w:t>
-      </w:r>
-      <w:r>
-        <w:rPr>
-          <w:spacing w:val="-1"/>
-          <w:sz w:val="21"/>
-        </w:rPr>
-        <w:t> </w:t>
-      </w:r>
-      <w:r>
-        <w:rPr>
-          <w:sz w:val="21"/>
-        </w:rPr>
-        <w:t>відомою</w:t>
-      </w:r>
-      <w:r>
-        <w:rPr>
-          <w:spacing w:val="-1"/>
-          <w:sz w:val="21"/>
-        </w:rPr>
-        <w:t> </w:t>
-      </w:r>
-      <w:r>
-        <w:rPr>
-          <w:sz w:val="21"/>
-        </w:rPr>
-        <w:t>формулою</w:t>
-      </w:r>
-      <w:r>
-        <w:rPr>
-          <w:spacing w:val="-1"/>
-          <w:sz w:val="21"/>
-        </w:rPr>
-        <w:t> </w:t>
-      </w:r>
-      <w:r>
-        <w:rPr>
-          <w:sz w:val="21"/>
-        </w:rPr>
-        <w:t>Ейнштейна:</w:t>
-      </w:r>
-      <w:r>
-        <w:rPr>
-          <w:spacing w:val="-1"/>
-          <w:sz w:val="21"/>
-        </w:rPr>
-        <w:t> </w:t>
-      </w:r>
-      <w:r>
-        <w:rPr>
-          <w:sz w:val="21"/>
-        </w:rPr>
-        <w:t>$E</w:t>
-      </w:r>
-      <w:r>
-        <w:rPr>
-          <w:spacing w:val="-1"/>
-          <w:sz w:val="21"/>
-        </w:rPr>
-        <w:t> </w:t>
-      </w:r>
-      <w:r>
-        <w:rPr>
-          <w:sz w:val="21"/>
-        </w:rPr>
-        <w:t>=</w:t>
-      </w:r>
-      <w:r>
-        <w:rPr>
-          <w:spacing w:val="-1"/>
-          <w:sz w:val="21"/>
-        </w:rPr>
-        <w:t> </w:t>
-      </w:r>
-      <w:r>
-        <w:rPr>
-          <w:spacing w:val="-2"/>
-          <w:sz w:val="21"/>
-        </w:rPr>
-        <w:t>mc^2$.</w:t>
-      </w:r>
-    </w:p>
-    <w:p>
-      <w:pPr>
-        <w:spacing w:before="260"/>
-        <w:ind w:left="19" w:right="0" w:firstLine="0"/>
-        <w:jc w:val="left"/>
-        <w:rPr>
-          <w:b/>
-          <w:sz w:val="21"/>
-        </w:rPr>
-      </w:pPr>
-      <w:r>
-        <w:rPr>
-          <w:b/>
-          <w:sz w:val="21"/>
-        </w:rPr>
-        <w:t>Блочні </w:t>
-      </w:r>
-      <w:r>
-        <w:rPr>
-          <w:b/>
-          <w:spacing w:val="-2"/>
-          <w:sz w:val="21"/>
-        </w:rPr>
-        <w:t>формули:</w:t>
-      </w:r>
-    </w:p>
-    <w:p>
-      <w:pPr>
-        <w:pStyle w:val="BodyText"/>
-        <w:spacing w:before="261"/>
-        <w:ind w:left="19"/>
-      </w:pPr>
-      <w:r>
-        <w:rPr/>
-        <w:t>Квадратне рівняння: $$ax^2 + bx + c = </w:t>
-      </w:r>
-      <w:r>
-        <w:rPr>
-          <w:spacing w:val="-5"/>
-        </w:rPr>
-        <w:t>0$$</w:t>
-      </w:r>
-    </w:p>
-    <w:p>
-      <w:pPr>
-        <w:pStyle w:val="BodyText"/>
-        <w:spacing w:before="261"/>
-        <w:ind w:left="19"/>
-      </w:pPr>
-      <w:r>
-        <w:rPr/>
-        <w:t>Інтеграл Гаусса: $$\int_{-\infty}^{\infty} e^{-x^2} ,dx = </w:t>
-      </w:r>
-      <w:r>
-        <w:rPr>
-          <w:spacing w:val="-2"/>
-        </w:rPr>
-        <w:t>\sqrt{\pi}$$</w:t>
-      </w:r>
-    </w:p>
-    <w:p>
-      <w:pPr>
-        <w:pStyle w:val="Heading1"/>
-        <w:numPr>
-          <w:ilvl w:val="0"/>
-          <w:numId w:val="1"/>
-        </w:numPr>
-        <w:tabs>
-          <w:tab w:pos="343" w:val="left" w:leader="none"/>
-        </w:tabs>
-        <w:spacing w:line="240" w:lineRule="auto" w:before="257" w:after="0"/>
-        <w:ind w:left="343" w:right="0" w:hanging="324"/>
-        <w:jc w:val="left"/>
-      </w:pPr>
-      <w:r>
-        <w:rPr/>
-        <w:t>Діаграма</w:t>
-      </w:r>
-      <w:r>
-        <w:rPr>
-          <w:spacing w:val="13"/>
-        </w:rPr>
-        <w:t> </w:t>
-      </w:r>
-      <w:r>
-        <w:rPr>
-          <w:spacing w:val="-2"/>
-        </w:rPr>
-        <w:t>Mermaid</w:t>
-      </w:r>
-    </w:p>
-    <w:p>
-      <w:pPr>
-        <w:pStyle w:val="BodyText"/>
-        <w:spacing w:before="236"/>
-        <w:ind w:left="19"/>
-      </w:pPr>
-      <w:r>
-        <w:rPr/>
         <w:t>Нижче наведена проста блок-схема процесу прийняття </w:t>
       </w:r>
       <w:r>
@@ -1113,12 +1644,9 @@
         <w:pStyle w:val="BodyText"/>
         <w:spacing w:after="0"/>
         <w:sectPr>
-          <w:headerReference w:type="default" r:id="rId5"/>
-          <w:footerReference w:type="default" r:id="rId6"/>
           <w:type w:val="continuous"/>
           <w:pgSz w:w="11900" w:h="16840"/>
           <w:pgMar w:header="284" w:footer="268" w:top="560" w:bottom="460" w:left="850" w:right="1133"/>
-          <w:pgNumType w:start="1"/>
         </w:sectPr>
       </w:pPr>
     </w:p>
@@ -1134,7 +1662,7 @@
           <w:sz w:val="24"/>
         </w:rPr>
         <w:drawing>
-          <wp:anchor distT="0" distB="0" distL="0" distR="0" allowOverlap="1" layoutInCell="1" locked="0" behindDoc="1" simplePos="0" relativeHeight="487535104">
+          <wp:anchor distT="0" distB="0" distL="0" distR="0" allowOverlap="1" layoutInCell="1" locked="0" behindDoc="1" simplePos="0" relativeHeight="487523840">
             <wp:simplePos x="0" y="0"/>
             <wp:positionH relativeFrom="page">
               <wp:posOffset>552449</wp:posOffset>
@@ -1145,7 +1673,7 @@
             <wp:extent cx="6467474" cy="6286499"/>
             <wp:effectExtent l="0" t="0" r="0" b="0"/>
             <wp:wrapNone/>
-            <wp:docPr id="6" name="Image 6"/>
+            <wp:docPr id="7" name="Image 7"/>
             <wp:cNvGraphicFramePr>
               <a:graphicFrameLocks/>
             </wp:cNvGraphicFramePr>
@@ -1153,7 +1681,7 @@
               <a:graphicData uri="http://schemas.openxmlformats.org/drawingml/2006/picture">
                 <pic:pic>
                   <pic:nvPicPr>
-                    <pic:cNvPr id="6" name="Image 6"/>
+                    <pic:cNvPr id="7" name="Image 7"/>
                     <pic:cNvPicPr/>
                   </pic:nvPicPr>
                   <pic:blipFill>
@@ -1601,7 +2129,7 @@
       <mc:AlternateContent>
         <mc:Choice Requires="wps">
           <w:drawing>
-            <wp:anchor distT="0" distB="0" distL="0" distR="0" allowOverlap="1" layoutInCell="1" locked="0" behindDoc="1" simplePos="0" relativeHeight="487535616">
+            <wp:anchor distT="0" distB="0" distL="0" distR="0" allowOverlap="1" layoutInCell="1" locked="0" behindDoc="1" simplePos="0" relativeHeight="487523840">
               <wp:simplePos x="0" y="0"/>
               <wp:positionH relativeFrom="page">
                 <wp:posOffset>292099</wp:posOffset>
@@ -1609,7 +2137,7 @@
               <wp:positionV relativeFrom="page">
                 <wp:posOffset>10382406</wp:posOffset>
               </wp:positionV>
-              <wp:extent cx="2621280" cy="139065"/>
+              <wp:extent cx="2564765" cy="139065"/>
               <wp:effectExtent l="0" t="0" r="0" b="0"/>
               <wp:wrapNone/>
               <wp:docPr id="3" name="Textbox 3"/>
@@ -1624,7 +2152,7 @@
                     <wps:spPr>
                       <a:xfrm>
                         <a:off x="0" y="0"/>
-                        <a:ext cx="2621280" cy="139065"/>
+                        <a:ext cx="2564765" cy="139065"/>
                       </a:xfrm>
                       <a:prstGeom prst="rect">
                         <a:avLst/>
@@ -1648,7 +2176,7 @@
                               <w:spacing w:val="-2"/>
                               <w:sz w:val="16"/>
                             </w:rPr>
-                            <w:t>file:///C:/Users/s0970/Desktop/markdown/docs/report.html</w:t>
+                            <w:t>file:///C:/Users/s0970/Desktop/markdown/dist/report.html</w:t>
                           </w:r>
                         </w:p>
                       </w:txbxContent>
@@ -1664,7 +2192,7 @@
         </mc:Choice>
         <mc:Fallback>
           <w:pict>
-            <v:shape style="position:absolute;margin-left:22.999998pt;margin-top:817.512329pt;width:206.4pt;height:10.95pt;mso-position-horizontal-relative:page;mso-position-vertical-relative:page;z-index:-15780864" type="#_x0000_t202" id="docshape3" filled="false" stroked="false">
+            <v:shape style="position:absolute;margin-left:22.999998pt;margin-top:817.512329pt;width:201.95pt;height:10.95pt;mso-position-horizontal-relative:page;mso-position-vertical-relative:page;z-index:-15792640" type="#_x0000_t202" id="docshape3" filled="false" stroked="false">
               <v:textbox inset="0,0,0,0">
                 <w:txbxContent>
                   <w:p>
@@ -1683,7 +2211,7 @@
                         <w:spacing w:val="-2"/>
                         <w:sz w:val="16"/>
                       </w:rPr>
-                      <w:t>file:///C:/Users/s0970/Desktop/markdown/docs/report.html</w:t>
+                      <w:t>file:///C:/Users/s0970/Desktop/markdown/dist/report.html</w:t>
                     </w:r>
                   </w:p>
                 </w:txbxContent>
@@ -1701,7 +2229,7 @@
       <mc:AlternateContent>
         <mc:Choice Requires="wps">
           <w:drawing>
-            <wp:anchor distT="0" distB="0" distL="0" distR="0" allowOverlap="1" layoutInCell="1" locked="0" behindDoc="1" simplePos="0" relativeHeight="487536128">
+            <wp:anchor distT="0" distB="0" distL="0" distR="0" allowOverlap="1" layoutInCell="1" locked="0" behindDoc="1" simplePos="0" relativeHeight="487524352">
               <wp:simplePos x="0" y="0"/>
               <wp:positionH relativeFrom="page">
                 <wp:posOffset>7074693</wp:posOffset>
@@ -1844,7 +2372,7 @@
         </mc:Choice>
         <mc:Fallback>
           <w:pict>
-            <v:shape style="position:absolute;margin-left:557.0625pt;margin-top:817.512329pt;width:15.15pt;height:10.95pt;mso-position-horizontal-relative:page;mso-position-vertical-relative:page;z-index:-15780352" type="#_x0000_t202" id="docshape4" filled="false" stroked="false">
+            <v:shape style="position:absolute;margin-left:557.0625pt;margin-top:817.512329pt;width:15.15pt;height:10.95pt;mso-position-horizontal-relative:page;mso-position-vertical-relative:page;z-index:-15792128" type="#_x0000_t202" id="docshape4" filled="false" stroked="false">
               <v:textbox inset="0,0,0,0">
                 <w:txbxContent>
                   <w:p>
@@ -1975,7 +2503,7 @@
       <mc:AlternateContent>
         <mc:Choice Requires="wps">
           <w:drawing>
-            <wp:anchor distT="0" distB="0" distL="0" distR="0" allowOverlap="1" layoutInCell="1" locked="0" behindDoc="1" simplePos="0" relativeHeight="487534592">
+            <wp:anchor distT="0" distB="0" distL="0" distR="0" allowOverlap="1" layoutInCell="1" locked="0" behindDoc="1" simplePos="0" relativeHeight="487522816">
               <wp:simplePos x="0" y="0"/>
               <wp:positionH relativeFrom="page">
                 <wp:posOffset>292099</wp:posOffset>
@@ -1983,7 +2511,7 @@
               <wp:positionV relativeFrom="page">
                 <wp:posOffset>181131</wp:posOffset>
               </wp:positionV>
-              <wp:extent cx="836930" cy="139065"/>
+              <wp:extent cx="844550" cy="139065"/>
               <wp:effectExtent l="0" t="0" r="0" b="0"/>
               <wp:wrapNone/>
               <wp:docPr id="1" name="Textbox 1"/>
@@ -1998,7 +2526,7 @@
                     <wps:spPr>
                       <a:xfrm>
                         <a:off x="0" y="0"/>
-                        <a:ext cx="836930" cy="139065"/>
+                        <a:ext cx="844550" cy="139065"/>
                       </a:xfrm>
                       <a:prstGeom prst="rect">
                         <a:avLst/>
@@ -2019,15 +2547,14 @@
                           <w:r>
                             <w:rPr>
                               <w:rFonts w:ascii="Arial MT"/>
-                              <w:spacing w:val="-2"/>
                               <w:sz w:val="16"/>
                             </w:rPr>
-                            <w:t>30.11.2025,</w:t>
+                            <w:t>01.12.2025,</w:t>
                           </w:r>
                           <w:r>
                             <w:rPr>
                               <w:rFonts w:ascii="Arial MT"/>
-                              <w:spacing w:val="9"/>
+                              <w:spacing w:val="-1"/>
                               <w:sz w:val="16"/>
                             </w:rPr>
                             <w:t> </w:t>
@@ -2038,7 +2565,7 @@
                               <w:spacing w:val="-2"/>
                               <w:sz w:val="16"/>
                             </w:rPr>
-                            <w:t>23:56</w:t>
+                            <w:t>00:20</w:t>
                           </w:r>
                         </w:p>
                       </w:txbxContent>
@@ -2058,7 +2585,7 @@
               <v:stroke joinstyle="miter"/>
               <v:path gradientshapeok="t" o:connecttype="rect"/>
             </v:shapetype>
-            <v:shape style="position:absolute;margin-left:22.999998pt;margin-top:14.262341pt;width:65.9pt;height:10.95pt;mso-position-horizontal-relative:page;mso-position-vertical-relative:page;z-index:-15781888" type="#_x0000_t202" id="docshape1" filled="false" stroked="false">
+            <v:shape style="position:absolute;margin-left:22.999998pt;margin-top:14.262341pt;width:66.5pt;height:10.95pt;mso-position-horizontal-relative:page;mso-position-vertical-relative:page;z-index:-15793664" type="#_x0000_t202" id="docshape1" filled="false" stroked="false">
               <v:textbox inset="0,0,0,0">
                 <w:txbxContent>
                   <w:p>
@@ -2074,15 +2601,14 @@
                     <w:r>
                       <w:rPr>
                         <w:rFonts w:ascii="Arial MT"/>
-                        <w:spacing w:val="-2"/>
                         <w:sz w:val="16"/>
                       </w:rPr>
-                      <w:t>30.11.2025,</w:t>
+                      <w:t>01.12.2025,</w:t>
                     </w:r>
                     <w:r>
                       <w:rPr>
                         <w:rFonts w:ascii="Arial MT"/>
-                        <w:spacing w:val="9"/>
+                        <w:spacing w:val="-1"/>
                         <w:sz w:val="16"/>
                       </w:rPr>
                       <w:t> </w:t>
@@ -2093,7 +2619,7 @@
                         <w:spacing w:val="-2"/>
                         <w:sz w:val="16"/>
                       </w:rPr>
-                      <w:t>23:56</w:t>
+                      <w:t>00:20</w:t>
                     </w:r>
                   </w:p>
                 </w:txbxContent>
@@ -2111,10 +2637,10 @@
       <mc:AlternateContent>
         <mc:Choice Requires="wps">
           <w:drawing>
-            <wp:anchor distT="0" distB="0" distL="0" distR="0" allowOverlap="1" layoutInCell="1" locked="0" behindDoc="1" simplePos="0" relativeHeight="487535104">
+            <wp:anchor distT="0" distB="0" distL="0" distR="0" allowOverlap="1" layoutInCell="1" locked="0" behindDoc="1" simplePos="0" relativeHeight="487523328">
               <wp:simplePos x="0" y="0"/>
               <wp:positionH relativeFrom="page">
-                <wp:posOffset>4145557</wp:posOffset>
+                <wp:posOffset>4149278</wp:posOffset>
               </wp:positionH>
               <wp:positionV relativeFrom="page">
                 <wp:posOffset>181131</wp:posOffset>
@@ -2174,7 +2700,7 @@
         </mc:Choice>
         <mc:Fallback>
           <w:pict>
-            <v:shape style="position:absolute;margin-left:326.421875pt;margin-top:14.262341pt;width:36.25pt;height:10.95pt;mso-position-horizontal-relative:page;mso-position-vertical-relative:page;z-index:-15781376" type="#_x0000_t202" id="docshape2" filled="false" stroked="false">
+            <v:shape style="position:absolute;margin-left:326.714844pt;margin-top:14.262341pt;width:36.25pt;height:10.95pt;mso-position-horizontal-relative:page;mso-position-vertical-relative:page;z-index:-15793152" type="#_x0000_t202" id="docshape2" filled="false" stroked="false">
               <v:textbox inset="0,0,0,0">
                 <w:txbxContent>
                   <w:p>
@@ -2433,7 +2959,7 @@
     <w:uiPriority w:val="1"/>
     <w:qFormat/>
     <w:pPr>
-      <w:spacing w:before="224"/>
+      <w:spacing w:before="273"/>
       <w:ind w:left="343" w:hanging="324"/>
       <w:outlineLvl w:val="1"/>
     </w:pPr>

</xml_diff>